<commit_message>
BAILEY KROLL IS A  SLUUUUUUUUUUUUUUUUUUUUUUUUUUUT
</commit_message>
<xml_diff>
--- a/Folderol.docx
+++ b/Folderol.docx
@@ -4,7 +4,29 @@
   <w:body>
     <w:p>
       <w:r>
-        <w:t xml:space="preserve">Service hours </w:t>
+        <w:t>Service hours</w:t>
+      </w:r>
+    </w:p>
+    <w:p/>
+    <w:p>
+      <w:r>
+        <w:t xml:space="preserve">BAILEY KROLL </w:t>
+      </w:r>
+      <w:proofErr w:type="spellStart"/>
+      <w:r>
+        <w:t>DOESn’T</w:t>
+      </w:r>
+      <w:proofErr w:type="spellEnd"/>
+      <w:r>
+        <w:t xml:space="preserve"> </w:t>
+      </w:r>
+      <w:proofErr w:type="spellStart"/>
+      <w:r>
+        <w:t>EvEN</w:t>
+      </w:r>
+      <w:proofErr w:type="spellEnd"/>
+      <w:r>
+        <w:t xml:space="preserve"> KNOW WHAT HE SAID</w:t>
       </w:r>
       <w:bookmarkStart w:id="0" w:name="_GoBack"/>
       <w:bookmarkEnd w:id="0"/>

</xml_diff>